<commit_message>
fix references and format article
</commit_message>
<xml_diff>
--- a/article/article.docx
+++ b/article/article.docx
@@ -69,7 +69,16 @@
         <w:t xml:space="preserve"> </w:t>
       </w:r>
       <w:r>
-        <w:t xml:space="preserve">Сергеевич,Захаров</w:t>
+        <w:t xml:space="preserve">Сергеевич</w:t>
+      </w:r>
+      <w:r>
+        <w:rPr>
+          <w:vertAlign w:val="superscript"/>
+        </w:rPr>
+        <w:t xml:space="preserve">1</w:t>
+      </w:r>
+      <w:r>
+        <w:t xml:space="preserve">,Захаров</w:t>
       </w:r>
       <w:r>
         <w:t xml:space="preserve"> </w:t>
@@ -81,7 +90,16 @@
         <w:t xml:space="preserve"> </w:t>
       </w:r>
       <w:r>
-        <w:t xml:space="preserve">Станиславович,Пятницкий</w:t>
+        <w:t xml:space="preserve">Станиславович</w:t>
+      </w:r>
+      <w:r>
+        <w:rPr>
+          <w:vertAlign w:val="superscript"/>
+        </w:rPr>
+        <w:t xml:space="preserve">1</w:t>
+      </w:r>
+      <w:r>
+        <w:t xml:space="preserve">,Пятницкий</w:t>
       </w:r>
       <w:r>
         <w:t xml:space="preserve"> </w:t>
@@ -93,7 +111,16 @@
         <w:t xml:space="preserve"> </w:t>
       </w:r>
       <w:r>
-        <w:t xml:space="preserve">Михайлович,</w:t>
+        <w:t xml:space="preserve">Михайлович</w:t>
+      </w:r>
+      <w:r>
+        <w:rPr>
+          <w:vertAlign w:val="superscript"/>
+        </w:rPr>
+        <w:t xml:space="preserve">1</w:t>
+      </w:r>
+      <w:r>
+        <w:t xml:space="preserve">,</w:t>
       </w:r>
       <w:r>
         <w:t xml:space="preserve"> </w:t>
@@ -113,53 +140,21 @@
       <w:r>
         <w:t xml:space="preserve">Михайлович</w:t>
       </w:r>
-    </w:p>
-    <w:p>
-      <w:pPr>
-        <w:pStyle w:val="Date"/>
-      </w:pPr>
-      <w:r>
-        <w:t xml:space="preserve">Mar</w:t>
-      </w:r>
-      <w:r>
-        <w:t xml:space="preserve"> </w:t>
-      </w:r>
-      <w:r>
-        <w:t xml:space="preserve">23,</w:t>
-      </w:r>
-      <w:r>
-        <w:t xml:space="preserve"> </w:t>
-      </w:r>
-      <w:r>
-        <w:t xml:space="preserve">2023</w:t>
-      </w:r>
-    </w:p>
-    <w:sdt>
-      <w:sdtPr>
-        <w:docPartObj>
-          <w:docPartGallery w:val="Table of Contents"/>
-          <w:docPartUnique/>
-        </w:docPartObj>
-      </w:sdtPr>
-      <w:sdtContent>
-        <w:p>
-          <w:pPr>
-            <w:pStyle w:val="TOCHeading"/>
-          </w:pPr>
-          <w:r>
-            <w:t xml:space="preserve">Оглавление</w:t>
-          </w:r>
-        </w:p>
-        <w:p>
-          <w:r>
-            <w:fldChar w:fldCharType="begin" w:dirty="true"/>
-            <w:instrText xml:space="preserve">TOC \o "1-3" \h \z \u</w:instrText>
-            <w:fldChar w:fldCharType="separate"/>
-            <w:fldChar w:fldCharType="end"/>
-          </w:r>
-        </w:p>
-      </w:sdtContent>
-    </w:sdt>
+      <w:r>
+        <w:rPr>
+          <w:vertAlign w:val="superscript"/>
+        </w:rPr>
+        <w:t xml:space="preserve">2</w:t>
+      </w:r>
+    </w:p>
+    <w:p>
+      <w:pPr>
+        <w:pStyle w:val="FirstParagraph"/>
+      </w:pPr>
+      <w:r>
+        <w:t xml:space="preserve">1 - РНИМУ им. Н.И. Пирогова, Москва, 2 - ФГБНУ НИИ РИНКЦЭ, Москва</w:t>
+      </w:r>
+    </w:p>
     <w:bookmarkStart w:id="20" w:name="аннотация"/>
     <w:p>
       <w:pPr>
@@ -222,7 +217,7 @@
       </w:r>
     </w:p>
     <w:bookmarkEnd w:id="21"/>
-    <w:bookmarkStart w:id="24" w:name="принцип-работы"/>
+    <w:bookmarkStart w:id="26" w:name="принцип-работы"/>
     <w:p>
       <w:pPr>
         <w:pStyle w:val="Heading1"/>
@@ -236,9 +231,15 @@
         <w:pStyle w:val="FirstParagraph"/>
       </w:pPr>
       <w:r>
-        <w:t xml:space="preserve">Данный сервис получает на вход данные о взаиморасположении областей исследования и о значении исследуемой величины в этой области. Исследуемая величина зависит от цели исследования: летальность заболевания, количество случаев, площадь лесных пожаров и многое другое. Данные должны быть представлены в специальном общеиспользуемом геоинформационном формате – ESRI Shapefile. Принцип поиска кластеров описан в статьях[4–7]. Для каждой области, для которой p-value меньше или выше некоторого порога, рассчитывается статистики (</w:t>
-      </w:r>
-      <w:hyperlink w:anchor="eq-clust-stat">
+        <w:t xml:space="preserve">Данный сервис получает на вход данные о взаиморасположении областей исследования и о значении исследуемой величины в этой области. Исследуемая величина зависит от цели исследования: летальность заболевания, количество случаев, площадь лесных пожаров и многое другое. Данные должны быть представлены в специальном общеиспользуемом геоинформационном формате – ESRI Shapefile. Принцип поиска кластеров описан в статьях</w:t>
+      </w:r>
+      <w:r>
+        <w:t xml:space="preserve">[4–7]</w:t>
+      </w:r>
+      <w:r>
+        <w:t xml:space="preserve">. Для каждого региона рассчитывается значение p для сравнения величин в регионах (</w:t>
+      </w:r>
+      <w:hyperlink w:anchor="eq-p-spat">
         <w:r>
           <w:rPr>
             <w:rStyle w:val="Hyperlink"/>
@@ -247,9 +248,9 @@
         </w:r>
       </w:hyperlink>
       <w:r>
-        <w:t xml:space="preserve">) для кластеров и (</w:t>
-      </w:r>
-      <w:hyperlink w:anchor="eq-discharges-stat">
+        <w:t xml:space="preserve">) или для сравнения моментов времени (</w:t>
+      </w:r>
+      <w:hyperlink w:anchor="eq-p-time">
         <w:r>
           <w:rPr>
             <w:rStyle w:val="Hyperlink"/>
@@ -258,6 +259,55 @@
         </w:r>
       </w:hyperlink>
       <w:r>
+        <w:t xml:space="preserve">), где</w:t>
+      </w:r>
+      <w:r>
+        <w:t xml:space="preserve"> </w:t>
+      </w:r>
+      <m:oMath>
+        <m:r>
+          <m:t>Φ</m:t>
+        </m:r>
+        <m:d>
+          <m:dPr>
+            <m:begChr m:val="("/>
+            <m:endChr m:val=")"/>
+            <m:sepChr m:val=""/>
+            <m:grow/>
+          </m:dPr>
+          <m:e>
+            <m:r>
+              <m:t>x</m:t>
+            </m:r>
+          </m:e>
+        </m:d>
+      </m:oMath>
+      <w:r>
+        <w:t xml:space="preserve"> </w:t>
+      </w:r>
+      <w:r>
+        <w:t xml:space="preserve">- функция Лапласа. Для каждой области, для которой p меньше или выше некоторого порога, заданного пользователем, рассчитывается статистики (</w:t>
+      </w:r>
+      <w:hyperlink w:anchor="eq-clust-stat">
+        <w:r>
+          <w:rPr>
+            <w:rStyle w:val="Hyperlink"/>
+          </w:rPr>
+          <w:t xml:space="preserve">Equation 3</w:t>
+        </w:r>
+      </w:hyperlink>
+      <w:r>
+        <w:t xml:space="preserve">) для кластеров и (</w:t>
+      </w:r>
+      <w:hyperlink w:anchor="eq-discharges-stat">
+        <w:r>
+          <w:rPr>
+            <w:rStyle w:val="Hyperlink"/>
+          </w:rPr>
+          <w:t xml:space="preserve">Equation 4</w:t>
+        </w:r>
+      </w:hyperlink>
+      <w:r>
         <w:t xml:space="preserve">) для разряжений.</w:t>
       </w:r>
     </w:p>
@@ -265,7 +315,275 @@
       <w:pPr>
         <w:pStyle w:val="BodyText"/>
       </w:pPr>
-      <w:bookmarkStart w:id="22" w:name="eq-clust-stat"/>
+      <w:bookmarkStart w:id="22" w:name="eq-p-spat"/>
+      <m:oMathPara>
+        <m:oMathParaPr>
+          <m:jc m:val="center"/>
+        </m:oMathParaPr>
+        <m:oMath>
+          <m:r>
+            <m:t>p</m:t>
+          </m:r>
+          <m:r>
+            <m:rPr>
+              <m:sty m:val="p"/>
+            </m:rPr>
+            <m:t>=</m:t>
+          </m:r>
+          <m:r>
+            <m:t>Φ</m:t>
+          </m:r>
+          <m:d>
+            <m:dPr>
+              <m:begChr m:val="("/>
+              <m:endChr m:val=")"/>
+              <m:sepChr m:val=""/>
+              <m:grow/>
+            </m:dPr>
+            <m:e>
+              <m:f>
+                <m:fPr>
+                  <m:type m:val="bar"/>
+                </m:fPr>
+                <m:num>
+                  <m:sSub>
+                    <m:e>
+                      <m:r>
+                        <m:t>O</m:t>
+                      </m:r>
+                    </m:e>
+                    <m:sub>
+                      <m:r>
+                        <m:t>i</m:t>
+                      </m:r>
+                    </m:sub>
+                  </m:sSub>
+                  <m:r>
+                    <m:rPr>
+                      <m:sty m:val="p"/>
+                    </m:rPr>
+                    <m:t>−</m:t>
+                  </m:r>
+                  <m:bar>
+                    <m:barPr>
+                      <m:pos m:val="top"/>
+                    </m:barPr>
+                    <m:e>
+                      <m:r>
+                        <m:t>O</m:t>
+                      </m:r>
+                    </m:e>
+                  </m:bar>
+                </m:num>
+                <m:den>
+                  <m:rad>
+                    <m:radPr>
+                      <m:degHide m:val="1"/>
+                    </m:radPr>
+                    <m:deg/>
+                    <m:e>
+                      <m:bar>
+                        <m:barPr>
+                          <m:pos m:val="top"/>
+                        </m:barPr>
+                        <m:e>
+                          <m:r>
+                            <m:t>O</m:t>
+                          </m:r>
+                        </m:e>
+                      </m:bar>
+                    </m:e>
+                  </m:rad>
+                </m:den>
+              </m:f>
+            </m:e>
+          </m:d>
+          <m:r>
+            <m:t>  </m:t>
+          </m:r>
+          <m:d>
+            <m:dPr>
+              <m:begChr m:val="("/>
+              <m:endChr m:val=")"/>
+              <m:sepChr m:val=""/>
+              <m:grow/>
+            </m:dPr>
+            <m:e>
+              <m:r>
+                <m:t>1</m:t>
+              </m:r>
+            </m:e>
+          </m:d>
+        </m:oMath>
+      </m:oMathPara>
+      <w:bookmarkEnd w:id="22"/>
+    </w:p>
+    <w:p>
+      <w:pPr>
+        <w:pStyle w:val="FirstParagraph"/>
+      </w:pPr>
+      <w:bookmarkStart w:id="23" w:name="eq-p-time"/>
+      <m:oMathPara>
+        <m:oMathParaPr>
+          <m:jc m:val="center"/>
+        </m:oMathParaPr>
+        <m:oMath>
+          <m:r>
+            <m:t>p</m:t>
+          </m:r>
+          <m:r>
+            <m:rPr>
+              <m:sty m:val="p"/>
+            </m:rPr>
+            <m:t>=</m:t>
+          </m:r>
+          <m:r>
+            <m:t>Φ</m:t>
+          </m:r>
+          <m:d>
+            <m:dPr>
+              <m:begChr m:val="("/>
+              <m:endChr m:val=")"/>
+              <m:sepChr m:val=""/>
+              <m:grow/>
+            </m:dPr>
+            <m:e>
+              <m:f>
+                <m:fPr>
+                  <m:type m:val="bar"/>
+                </m:fPr>
+                <m:num>
+                  <m:sSubSup>
+                    <m:e>
+                      <m:r>
+                        <m:t>O</m:t>
+                      </m:r>
+                    </m:e>
+                    <m:sub>
+                      <m:r>
+                        <m:t>i</m:t>
+                      </m:r>
+                    </m:sub>
+                    <m:sup>
+                      <m:r>
+                        <m:t>t</m:t>
+                      </m:r>
+                      <m:r>
+                        <m:t>1</m:t>
+                      </m:r>
+                    </m:sup>
+                  </m:sSubSup>
+                  <m:r>
+                    <m:rPr>
+                      <m:sty m:val="p"/>
+                    </m:rPr>
+                    <m:t>−</m:t>
+                  </m:r>
+                  <m:sSubSup>
+                    <m:e>
+                      <m:r>
+                        <m:t>O</m:t>
+                      </m:r>
+                    </m:e>
+                    <m:sub>
+                      <m:r>
+                        <m:t>i</m:t>
+                      </m:r>
+                    </m:sub>
+                    <m:sup>
+                      <m:r>
+                        <m:t>t</m:t>
+                      </m:r>
+                      <m:r>
+                        <m:t>2</m:t>
+                      </m:r>
+                    </m:sup>
+                  </m:sSubSup>
+                </m:num>
+                <m:den>
+                  <m:rad>
+                    <m:radPr>
+                      <m:degHide m:val="1"/>
+                    </m:radPr>
+                    <m:deg/>
+                    <m:e>
+                      <m:sSubSup>
+                        <m:e>
+                          <m:r>
+                            <m:t>O</m:t>
+                          </m:r>
+                        </m:e>
+                        <m:sub>
+                          <m:r>
+                            <m:t>i</m:t>
+                          </m:r>
+                        </m:sub>
+                        <m:sup>
+                          <m:r>
+                            <m:t>t</m:t>
+                          </m:r>
+                          <m:r>
+                            <m:t>1</m:t>
+                          </m:r>
+                        </m:sup>
+                      </m:sSubSup>
+                      <m:r>
+                        <m:rPr>
+                          <m:sty m:val="p"/>
+                        </m:rPr>
+                        <m:t>+</m:t>
+                      </m:r>
+                      <m:sSubSup>
+                        <m:e>
+                          <m:r>
+                            <m:t>O</m:t>
+                          </m:r>
+                        </m:e>
+                        <m:sub>
+                          <m:r>
+                            <m:t>i</m:t>
+                          </m:r>
+                        </m:sub>
+                        <m:sup>
+                          <m:r>
+                            <m:t>t</m:t>
+                          </m:r>
+                          <m:r>
+                            <m:t>2</m:t>
+                          </m:r>
+                        </m:sup>
+                      </m:sSubSup>
+                    </m:e>
+                  </m:rad>
+                </m:den>
+              </m:f>
+            </m:e>
+          </m:d>
+          <m:r>
+            <m:t>  </m:t>
+          </m:r>
+          <m:d>
+            <m:dPr>
+              <m:begChr m:val="("/>
+              <m:endChr m:val=")"/>
+              <m:sepChr m:val=""/>
+              <m:grow/>
+            </m:dPr>
+            <m:e>
+              <m:r>
+                <m:t>2</m:t>
+              </m:r>
+            </m:e>
+          </m:d>
+        </m:oMath>
+      </m:oMathPara>
+      <w:bookmarkEnd w:id="23"/>
+    </w:p>
+    <w:p>
+      <w:pPr>
+        <w:pStyle w:val="FirstParagraph"/>
+      </w:pPr>
+      <w:bookmarkStart w:id="24" w:name="eq-clust-stat"/>
       <m:oMathPara>
         <m:oMathParaPr>
           <m:jc m:val="center"/>
@@ -387,19 +705,19 @@
             </m:dPr>
             <m:e>
               <m:r>
-                <m:t>1</m:t>
+                <m:t>3</m:t>
               </m:r>
             </m:e>
           </m:d>
         </m:oMath>
       </m:oMathPara>
-      <w:bookmarkEnd w:id="22"/>
+      <w:bookmarkEnd w:id="24"/>
     </w:p>
     <w:p>
       <w:pPr>
         <w:pStyle w:val="FirstParagraph"/>
       </w:pPr>
-      <w:bookmarkStart w:id="23" w:name="eq-discharges-stat"/>
+      <w:bookmarkStart w:id="25" w:name="eq-discharges-stat"/>
       <m:oMathPara>
         <m:oMathParaPr>
           <m:jc m:val="center"/>
@@ -539,32 +857,24 @@
             </m:dPr>
             <m:e>
               <m:r>
-                <m:t>2</m:t>
+                <m:t>4</m:t>
               </m:r>
             </m:e>
           </m:d>
         </m:oMath>
       </m:oMathPara>
-      <w:bookmarkEnd w:id="23"/>
+      <w:bookmarkEnd w:id="25"/>
     </w:p>
     <w:p>
       <w:pPr>
         <w:pStyle w:val="FirstParagraph"/>
       </w:pPr>
       <w:r>
-        <w:t xml:space="preserve">Программа проверяет вхождение значения статистик в критическую область S(n), где n – число регионов соседей, для которых p-value меньше или выше определенного порога. Программа строит эту область методом Монте-Карло. Кластеры или разрежения, выходящие за критическую область, являются значимыми.</w:t>
-      </w:r>
-    </w:p>
-    <w:p>
-      <w:pPr>
-        <w:pStyle w:val="BodyText"/>
-      </w:pPr>
-      <w:r>
-        <w:br/>
-      </w:r>
-    </w:p>
-    <w:bookmarkEnd w:id="24"/>
-    <w:bookmarkStart w:id="25" w:name="примеры"/>
+        <w:t xml:space="preserve">Программа проверяет вхождение значения статистик в критическую область S(n), где n – число регионов соседей, для которых p меньше или выше определенного порога. Программа строит эту область методом Монте-Карло. Кластеры или разрежения, выходящие за критическую область, являются значимыми.</w:t>
+      </w:r>
+    </w:p>
+    <w:bookmarkEnd w:id="26"/>
+    <w:bookmarkStart w:id="27" w:name="примеры"/>
     <w:p>
       <w:pPr>
         <w:pStyle w:val="Heading1"/>
@@ -573,8 +883,8 @@
         <w:t xml:space="preserve">Примеры</w:t>
       </w:r>
     </w:p>
-    <w:bookmarkEnd w:id="25"/>
-    <w:bookmarkStart w:id="26" w:name="заключение"/>
+    <w:bookmarkEnd w:id="27"/>
+    <w:bookmarkStart w:id="28" w:name="заключение"/>
     <w:p>
       <w:pPr>
         <w:pStyle w:val="Heading1"/>
@@ -583,8 +893,8 @@
         <w:t xml:space="preserve">Заключение</w:t>
       </w:r>
     </w:p>
-    <w:bookmarkEnd w:id="26"/>
-    <w:bookmarkStart w:id="27" w:name="Xae14ee8302be915bdc772fbc153bae4b2406717"/>
+    <w:bookmarkEnd w:id="28"/>
+    <w:bookmarkStart w:id="29" w:name="Xae14ee8302be915bdc772fbc153bae4b2406717"/>
     <w:p>
       <w:pPr>
         <w:pStyle w:val="Heading1"/>
@@ -681,8 +991,8 @@
         <w:t xml:space="preserve">2 - FRCEC, Moscow</w:t>
       </w:r>
     </w:p>
-    <w:bookmarkEnd w:id="27"/>
-    <w:bookmarkStart w:id="35" w:name="abstract"/>
+    <w:bookmarkEnd w:id="29"/>
+    <w:bookmarkStart w:id="30" w:name="abstract"/>
     <w:p>
       <w:pPr>
         <w:pStyle w:val="Heading1"/>
@@ -699,24 +1009,18 @@
         <w:t xml:space="preserve">Keywords: MapClust; epidemiological monitoring; ecological monitoring; clustering algorithm.</w:t>
       </w:r>
     </w:p>
-    <w:p>
-      <w:pPr>
-        <w:pStyle w:val="BodyText"/>
-      </w:pPr>
-      <w:r>
-        <w:br/>
-      </w:r>
-    </w:p>
-    <w:p>
-      <w:pPr>
-        <w:pStyle w:val="BodyText"/>
-      </w:pPr>
-      <w:r>
-        <w:t xml:space="preserve">Ключевые слова</w:t>
-      </w:r>
-    </w:p>
-    <w:bookmarkStart w:id="34" w:name="refs"/>
-    <w:bookmarkStart w:id="29" w:name="ref-kulldorff1997"/>
+    <w:bookmarkEnd w:id="30"/>
+    <w:bookmarkStart w:id="44" w:name="список-литературы"/>
+    <w:p>
+      <w:pPr>
+        <w:pStyle w:val="Heading1"/>
+      </w:pPr>
+      <w:r>
+        <w:t xml:space="preserve">Список литературы</w:t>
+      </w:r>
+    </w:p>
+    <w:bookmarkStart w:id="43" w:name="refs"/>
+    <w:bookmarkStart w:id="32" w:name="ref-kulldorff1997"/>
     <w:p>
       <w:pPr>
         <w:pStyle w:val="Bibliography"/>
@@ -727,7 +1031,7 @@
       <w:r>
         <w:t xml:space="preserve"> </w:t>
       </w:r>
-      <w:hyperlink r:id="rId28">
+      <w:hyperlink r:id="rId31">
         <w:r>
           <w:rPr>
             <w:rStyle w:val="Hyperlink"/>
@@ -742,8 +1046,8 @@
         <w:t xml:space="preserve">/ M. Kulldorff // Communications in Statistics - Theory and Methods. – 1997. – Vol. 26. – № 6. – P. 1481-1496.</w:t>
       </w:r>
     </w:p>
-    <w:bookmarkEnd w:id="29"/>
-    <w:bookmarkStart w:id="31" w:name="ref-shaweno2018"/>
+    <w:bookmarkEnd w:id="32"/>
+    <w:bookmarkStart w:id="34" w:name="ref-shaweno2018"/>
     <w:p>
       <w:pPr>
         <w:pStyle w:val="Bibliography"/>
@@ -754,7 +1058,7 @@
       <w:r>
         <w:t xml:space="preserve"> </w:t>
       </w:r>
-      <w:hyperlink r:id="rId30">
+      <w:hyperlink r:id="rId33">
         <w:r>
           <w:rPr>
             <w:rStyle w:val="Hyperlink"/>
@@ -769,8 +1073,8 @@
         <w:t xml:space="preserve">/ D. Shaweno [et al.] // BMC Medicine. – 2018. – Vol. 16. – Methods used in the spatial analysis of tuberculosis epidemiology. – № 1. – P. 193.</w:t>
       </w:r>
     </w:p>
-    <w:bookmarkEnd w:id="31"/>
-    <w:bookmarkStart w:id="33" w:name="ref-tango2021"/>
+    <w:bookmarkEnd w:id="34"/>
+    <w:bookmarkStart w:id="36" w:name="ref-tango2021"/>
     <w:p>
       <w:pPr>
         <w:pStyle w:val="Bibliography"/>
@@ -781,7 +1085,7 @@
       <w:r>
         <w:t xml:space="preserve"> </w:t>
       </w:r>
-      <w:hyperlink r:id="rId32">
+      <w:hyperlink r:id="rId35">
         <w:r>
           <w:rPr>
             <w:rStyle w:val="Hyperlink"/>
@@ -796,9 +1100,83 @@
         <w:t xml:space="preserve">/ T. Tango // Statistical Methods in Medical Research. – 2021. – Vol. 30. – № 1. – P. 75-86.</w:t>
       </w:r>
     </w:p>
-    <w:bookmarkEnd w:id="33"/>
-    <w:bookmarkEnd w:id="34"/>
-    <w:bookmarkEnd w:id="35"/>
+    <w:bookmarkEnd w:id="36"/>
+    <w:bookmarkStart w:id="38" w:name="ref-pyatnitskiy2021_2"/>
+    <w:p>
+      <w:pPr>
+        <w:pStyle w:val="Bibliography"/>
+      </w:pPr>
+      <w:r>
+        <w:t xml:space="preserve">4. Pyatnitskiy A.M.</w:t>
+      </w:r>
+      <w:r>
+        <w:t xml:space="preserve"> </w:t>
+      </w:r>
+      <w:hyperlink r:id="rId37">
+        <w:r>
+          <w:rPr>
+            <w:rStyle w:val="Hyperlink"/>
+          </w:rPr>
+          <w:t xml:space="preserve">Searching for clusters in population data</w:t>
+        </w:r>
+      </w:hyperlink>
+      <w:r>
+        <w:t xml:space="preserve"> </w:t>
+      </w:r>
+      <w:r>
+        <w:t xml:space="preserve">/ A.M. Pyatnitskiy, V.M. Gukasov, A.S. Smirnov // Medicina i vysokie tehnologii. – 2021. – Vol. 3.</w:t>
+      </w:r>
+    </w:p>
+    <w:bookmarkEnd w:id="38"/>
+    <w:bookmarkStart w:id="40" w:name="ref-pyatnitskiy2021_1"/>
+    <w:p>
+      <w:pPr>
+        <w:pStyle w:val="Bibliography"/>
+      </w:pPr>
+      <w:r>
+        <w:t xml:space="preserve">5. Pyatnitskiy A.M.</w:t>
+      </w:r>
+      <w:r>
+        <w:t xml:space="preserve"> </w:t>
+      </w:r>
+      <w:hyperlink r:id="rId39">
+        <w:r>
+          <w:rPr>
+            <w:rStyle w:val="Hyperlink"/>
+          </w:rPr>
+          <w:t xml:space="preserve">Searching for event clusters in frequency tables with applications in epidemiology and ecological monitoring</w:t>
+        </w:r>
+      </w:hyperlink>
+      <w:r>
+        <w:t xml:space="preserve"> </w:t>
+      </w:r>
+      <w:r>
+        <w:t xml:space="preserve">/ A.M. Pyatnitskiy, V.M. Gukasov, A.S. Smirnov // Medicina i vysokie tehnologii. – 2021. – Vol. 2. – P. 7-17.</w:t>
+      </w:r>
+    </w:p>
+    <w:bookmarkEnd w:id="40"/>
+    <w:bookmarkStart w:id="41" w:name="ref-pyatnickiy2020_1"/>
+    <w:p>
+      <w:pPr>
+        <w:pStyle w:val="Bibliography"/>
+      </w:pPr>
+      <w:r>
+        <w:t xml:space="preserve">6. Пятницкий А.М. Кластеризация данных методом «расширения точек» / А.М. Пятницкий, В.М. Гукасов, А.С. Смирнов // МЕДИЦИНА И ВЫСОКИЕ ТЕХНОЛОГИИ. – 2020. – № 2. – P. 9-14.</w:t>
+      </w:r>
+    </w:p>
+    <w:bookmarkEnd w:id="41"/>
+    <w:bookmarkStart w:id="42" w:name="ref-pyatnickiy2020_2"/>
+    <w:p>
+      <w:pPr>
+        <w:pStyle w:val="Bibliography"/>
+      </w:pPr>
+      <w:r>
+        <w:t xml:space="preserve">7. Пятницкий А.М. Поиск кластеров событий в эпидемиологическом и экологическом мониторинге / А.М. Пятницкий, В.М. Гукасов, А.С. Смирнов // МЕДИЦИНА И ВЫСОКИЕ ТЕХНОЛОГИИ. – 2020. – № 4. – P. 29-37.</w:t>
+      </w:r>
+    </w:p>
+    <w:bookmarkEnd w:id="42"/>
+    <w:bookmarkEnd w:id="43"/>
+    <w:bookmarkEnd w:id="44"/>
     <w:sectPr/>
   </w:body>
 </w:document>

</xml_diff>

<commit_message>
fixed csl file, sorting by appearance
</commit_message>
<xml_diff>
--- a/article/article.docx
+++ b/article/article.docx
@@ -198,25 +198,25 @@
         <w:t xml:space="preserve">Поиск кластеров в пространственных данных является нетривиальной задачей, решение которой важно для мониторинга ситуации в некоторой изучаемой области. В текущий момент, в связи с неблагоприятной эпидемиологической и экологической ситуацией в мире остро стоит задача обнаружения областей, на которые в первую очередь необходимо обратить внимание для принятия мер. Один из наиболее популярных видов методов поиска кластеров, например, в анализе эпидемиологии туберкулеза – сканирующие статистики</w:t>
       </w:r>
       <w:r>
-        <w:t xml:space="preserve">[7]</w:t>
+        <w:t xml:space="preserve">[1]</w:t>
       </w:r>
       <w:r>
         <w:t xml:space="preserve">. Самый известный метод сканирующей статистики – метод Куллдорфа</w:t>
       </w:r>
       <w:r>
-        <w:t xml:space="preserve">[5]</w:t>
+        <w:t xml:space="preserve">[2]</w:t>
       </w:r>
       <w:r>
         <w:t xml:space="preserve">. Этот метод широко используется в современных эпидемиологических исследованиях</w:t>
       </w:r>
       <w:r>
-        <w:t xml:space="preserve">[3; 4; 6]</w:t>
+        <w:t xml:space="preserve">[3–5]</w:t>
       </w:r>
       <w:r>
         <w:t xml:space="preserve">. Однако, метод зависит от формы и размера сканирующую окна, выдает один наиболее вероятный кластер и обладает довольно большой вероятностью ложноположительного результата, то есть в кластеры часто попадают области, которые не имеют никакого отношения к ним</w:t>
       </w:r>
       <w:r>
-        <w:t xml:space="preserve">[8]</w:t>
+        <w:t xml:space="preserve">[6]</w:t>
       </w:r>
       <w:r>
         <w:t xml:space="preserve">.</w:t>
@@ -264,7 +264,7 @@
         <w:t xml:space="preserve">Принцип поиска кластеров описан в статьях</w:t>
       </w:r>
       <w:r>
-        <w:t xml:space="preserve">[9–12]</w:t>
+        <w:t xml:space="preserve">[7–10]</w:t>
       </w:r>
       <w:r>
         <w:t xml:space="preserve">. Для каждого региона рассчитывается значение p для сравнения величин в регионах (</w:t>
@@ -915,7 +915,7 @@
         <w:t xml:space="preserve">Приведем несколько примеров работы. Для первого примера возьмем данные по заболеваемостью вирусом иммунодефицита человека (ВИЧ) в Российской Федерации (РФ) с портала ЕМИСС</w:t>
       </w:r>
       <w:r>
-        <w:t xml:space="preserve">[2]</w:t>
+        <w:t xml:space="preserve">[11]</w:t>
       </w:r>
       <w:r>
         <w:t xml:space="preserve">. Веб-сервис может работать в двух режимах работы: пространственном и пространственно-временном. Пространственный режим заключается в поиске кластеров по величине, измерянной в регионах определенной местности. Пространственно-временной режим - поиск кластеров по разнице некоторой величины во времени. Для начала работы необходимо построить критическую область. Для этого необходимо загрузить все файлы из архива, выбрать количество итераций и задать пороговые значения</w:t>
@@ -1448,7 +1448,7 @@
         <w:t xml:space="preserve">В качестве задачи экологического мониторинга рассмотрим поиск очагов ухудшения качества воздуха в Румынии. Данные взяты с сайта Европейского агентства по окружающей среде</w:t>
       </w:r>
       <w:r>
-        <w:t xml:space="preserve">[1]</w:t>
+        <w:t xml:space="preserve">[12]</w:t>
       </w:r>
       <w:r>
         <w:t xml:space="preserve">. В качестве показателя, отображающего качество воздуха, возьмем концентрацию частиц диаметром меньше или равного 10 микрометрам (PM10). Рассмотрим, как изменилось качество воздуха с 2018 по 2021 год. Запустим критерий с параметрами</w:t>
@@ -1880,13 +1880,13 @@
       </w:r>
     </w:p>
     <w:bookmarkStart w:id="71" w:name="refs"/>
-    <w:bookmarkStart w:id="50" w:name="ref-annuala"/>
+    <w:bookmarkStart w:id="50" w:name="ref-shaweno2018"/>
     <w:p>
       <w:pPr>
         <w:pStyle w:val="Bibliography"/>
       </w:pPr>
       <w:r>
-        <w:t xml:space="preserve">1.</w:t>
+        <w:t xml:space="preserve">1. Shaweno D.</w:t>
       </w:r>
       <w:r>
         <w:t xml:space="preserve"> </w:t>
@@ -1896,21 +1896,24 @@
           <w:rPr>
             <w:rStyle w:val="Hyperlink"/>
           </w:rPr>
-          <w:t xml:space="preserve">Annual AQ statistics (AirBase &amp; e-reporting merged)</w:t>
+          <w:t xml:space="preserve">Methods used in the spatial analysis of tuberculosis epidemiology: a systematic review</w:t>
         </w:r>
       </w:hyperlink>
       <w:r>
-        <w:t xml:space="preserve">.</w:t>
+        <w:t xml:space="preserve"> </w:t>
+      </w:r>
+      <w:r>
+        <w:t xml:space="preserve">/ D. Shaweno [et al.] // BMC Medicine. – 2018. – Vol. 16. – Methods used in the spatial analysis of tuberculosis epidemiology. – № 1. – P. 193.</w:t>
       </w:r>
     </w:p>
     <w:bookmarkEnd w:id="50"/>
-    <w:bookmarkStart w:id="52" w:name="ref-aleksandrova"/>
+    <w:bookmarkStart w:id="52" w:name="ref-kulldorff1997"/>
     <w:p>
       <w:pPr>
         <w:pStyle w:val="Bibliography"/>
       </w:pPr>
       <w:r>
-        <w:t xml:space="preserve">2. Александрова Г.А.</w:t>
+        <w:t xml:space="preserve">2. Kulldorff M.</w:t>
       </w:r>
       <w:r>
         <w:t xml:space="preserve"> </w:t>
@@ -1920,24 +1923,24 @@
           <w:rPr>
             <w:rStyle w:val="Hyperlink"/>
           </w:rPr>
-          <w:t xml:space="preserve">Заболеваемость с впервые в жизни установленным диагнозом ВИЧ-инфекции на 100 тыс. Человек населения</w:t>
+          <w:t xml:space="preserve">A spatial scan statistic</w:t>
         </w:r>
       </w:hyperlink>
       <w:r>
         <w:t xml:space="preserve"> </w:t>
       </w:r>
       <w:r>
-        <w:t xml:space="preserve">/ Г.А. Александрова.</w:t>
+        <w:t xml:space="preserve">/ M. Kulldorff // Communications in Statistics - Theory and Methods. – 1997. – Vol. 26. – № 6. – P. 1481-1496.</w:t>
       </w:r>
     </w:p>
     <w:bookmarkEnd w:id="52"/>
-    <w:bookmarkStart w:id="54" w:name="ref-ito2022"/>
+    <w:bookmarkStart w:id="54" w:name="ref-odhiambo2023"/>
     <w:p>
       <w:pPr>
         <w:pStyle w:val="Bibliography"/>
       </w:pPr>
       <w:r>
-        <w:t xml:space="preserve">3. Ito S.</w:t>
+        <w:t xml:space="preserve">3. Odhiambo J.N.</w:t>
       </w:r>
       <w:r>
         <w:t xml:space="preserve"> </w:t>
@@ -1947,14 +1950,14 @@
           <w:rPr>
             <w:rStyle w:val="Hyperlink"/>
           </w:rPr>
-          <w:t xml:space="preserve">Spatio-Temporal Epidemiology of the Spread of African Swine Fever in Wild Boar and the Role of Environmental Factors in South Korea</w:t>
+          <w:t xml:space="preserve">Spatial and spatio-temporal epidemiological approaches to inform COVID-19 surveillance and control: a systematic review of statistical and modelling methods in Africa</w:t>
         </w:r>
       </w:hyperlink>
       <w:r>
         <w:t xml:space="preserve"> </w:t>
       </w:r>
       <w:r>
-        <w:t xml:space="preserve">/ S. Ito [et al.] // Viruses. – 2022. – Vol. 14. – № 12. – P. 2779.</w:t>
+        <w:t xml:space="preserve">/ J.N. Odhiambo [et al.] // BMJ Open. – 2023. – Vol. 13. – Spatial and spatio-temporal epidemiological approaches to inform COVID-19 surveillance and control. – № 1. – P. e067134.</w:t>
       </w:r>
     </w:p>
     <w:bookmarkEnd w:id="54"/>
@@ -1985,13 +1988,13 @@
       </w:r>
     </w:p>
     <w:bookmarkEnd w:id="56"/>
-    <w:bookmarkStart w:id="58" w:name="ref-kulldorff1997"/>
+    <w:bookmarkStart w:id="58" w:name="ref-ito2022"/>
     <w:p>
       <w:pPr>
         <w:pStyle w:val="Bibliography"/>
       </w:pPr>
       <w:r>
-        <w:t xml:space="preserve">5. Kulldorff M.</w:t>
+        <w:t xml:space="preserve">5. Ito S.</w:t>
       </w:r>
       <w:r>
         <w:t xml:space="preserve"> </w:t>
@@ -2001,83 +2004,29 @@
           <w:rPr>
             <w:rStyle w:val="Hyperlink"/>
           </w:rPr>
-          <w:t xml:space="preserve">A spatial scan statistic</w:t>
+          <w:t xml:space="preserve">Spatio-Temporal Epidemiology of the Spread of African Swine Fever in Wild Boar and the Role of Environmental Factors in South Korea</w:t>
         </w:r>
       </w:hyperlink>
       <w:r>
         <w:t xml:space="preserve"> </w:t>
       </w:r>
       <w:r>
-        <w:t xml:space="preserve">/ M. Kulldorff // Communications in Statistics - Theory and Methods. – 1997. – Vol. 26. – № 6. – P. 1481-1496.</w:t>
+        <w:t xml:space="preserve">/ S. Ito [et al.] // Viruses. – 2022. – Vol. 14. – № 12. – P. 2779.</w:t>
       </w:r>
     </w:p>
     <w:bookmarkEnd w:id="58"/>
-    <w:bookmarkStart w:id="60" w:name="ref-odhiambo2023"/>
+    <w:bookmarkStart w:id="60" w:name="ref-tango2021"/>
     <w:p>
       <w:pPr>
         <w:pStyle w:val="Bibliography"/>
       </w:pPr>
       <w:r>
-        <w:t xml:space="preserve">6. Odhiambo J.N.</w:t>
+        <w:t xml:space="preserve">6. Tango T.</w:t>
       </w:r>
       <w:r>
         <w:t xml:space="preserve"> </w:t>
       </w:r>
       <w:hyperlink r:id="rId59">
-        <w:r>
-          <w:rPr>
-            <w:rStyle w:val="Hyperlink"/>
-          </w:rPr>
-          <w:t xml:space="preserve">Spatial and spatio-temporal epidemiological approaches to inform COVID-19 surveillance and control: a systematic review of statistical and modelling methods in Africa</w:t>
-        </w:r>
-      </w:hyperlink>
-      <w:r>
-        <w:t xml:space="preserve"> </w:t>
-      </w:r>
-      <w:r>
-        <w:t xml:space="preserve">/ J.N. Odhiambo [et al.] // BMJ Open. – 2023. – Vol. 13. – Spatial and spatio-temporal epidemiological approaches to inform COVID-19 surveillance and control. – № 1. – P. e067134.</w:t>
-      </w:r>
-    </w:p>
-    <w:bookmarkEnd w:id="60"/>
-    <w:bookmarkStart w:id="62" w:name="ref-shaweno2018"/>
-    <w:p>
-      <w:pPr>
-        <w:pStyle w:val="Bibliography"/>
-      </w:pPr>
-      <w:r>
-        <w:t xml:space="preserve">7. Shaweno D.</w:t>
-      </w:r>
-      <w:r>
-        <w:t xml:space="preserve"> </w:t>
-      </w:r>
-      <w:hyperlink r:id="rId61">
-        <w:r>
-          <w:rPr>
-            <w:rStyle w:val="Hyperlink"/>
-          </w:rPr>
-          <w:t xml:space="preserve">Methods used in the spatial analysis of tuberculosis epidemiology: a systematic review</w:t>
-        </w:r>
-      </w:hyperlink>
-      <w:r>
-        <w:t xml:space="preserve"> </w:t>
-      </w:r>
-      <w:r>
-        <w:t xml:space="preserve">/ D. Shaweno [et al.] // BMC Medicine. – 2018. – Vol. 16. – Methods used in the spatial analysis of tuberculosis epidemiology. – № 1. – P. 193.</w:t>
-      </w:r>
-    </w:p>
-    <w:bookmarkEnd w:id="62"/>
-    <w:bookmarkStart w:id="64" w:name="ref-tango2021"/>
-    <w:p>
-      <w:pPr>
-        <w:pStyle w:val="Bibliography"/>
-      </w:pPr>
-      <w:r>
-        <w:t xml:space="preserve">8. Tango T.</w:t>
-      </w:r>
-      <w:r>
-        <w:t xml:space="preserve"> </w:t>
-      </w:r>
-      <w:hyperlink r:id="rId63">
         <w:r>
           <w:rPr>
             <w:rStyle w:val="Hyperlink"/>
@@ -2092,6 +2041,53 @@
         <w:t xml:space="preserve">/ T. Tango // Statistical Methods in Medical Research. – 2021. – Vol. 30. – № 1. – P. 75-86.</w:t>
       </w:r>
     </w:p>
+    <w:bookmarkEnd w:id="60"/>
+    <w:bookmarkStart w:id="61" w:name="ref-pyatnickiy2020_1"/>
+    <w:p>
+      <w:pPr>
+        <w:pStyle w:val="Bibliography"/>
+      </w:pPr>
+      <w:r>
+        <w:t xml:space="preserve">7. Пятницкий А.М. Кластеризация данных методом «расширения точек» / А.М. Пятницкий, В.М. Гукасов, А.С. Смирнов // МЕДИЦИНА И ВЫСОКИЕ ТЕХНОЛОГИИ. – 2020. – № 2. – P. 9-14.</w:t>
+      </w:r>
+    </w:p>
+    <w:bookmarkEnd w:id="61"/>
+    <w:bookmarkStart w:id="62" w:name="ref-pyatnickiy2020_2"/>
+    <w:p>
+      <w:pPr>
+        <w:pStyle w:val="Bibliography"/>
+      </w:pPr>
+      <w:r>
+        <w:t xml:space="preserve">8. Пятницкий А.М. Поиск кластеров событий в эпидемиологическом и экологическом мониторинге / А.М. Пятницкий, В.М. Гукасов, А.С. Смирнов // МЕДИЦИНА И ВЫСОКИЕ ТЕХНОЛОГИИ. – 2020. – № 4. – P. 29-37.</w:t>
+      </w:r>
+    </w:p>
+    <w:bookmarkEnd w:id="62"/>
+    <w:bookmarkStart w:id="64" w:name="ref-pyatnitskiy2021_1"/>
+    <w:p>
+      <w:pPr>
+        <w:pStyle w:val="Bibliography"/>
+      </w:pPr>
+      <w:r>
+        <w:t xml:space="preserve">9. Pyatnitskiy A.M.</w:t>
+      </w:r>
+      <w:r>
+        <w:t xml:space="preserve"> </w:t>
+      </w:r>
+      <w:hyperlink r:id="rId63">
+        <w:r>
+          <w:rPr>
+            <w:rStyle w:val="Hyperlink"/>
+          </w:rPr>
+          <w:t xml:space="preserve">Searching for event clusters in frequency tables with applications in epidemiology and ecological monitoring</w:t>
+        </w:r>
+      </w:hyperlink>
+      <w:r>
+        <w:t xml:space="preserve"> </w:t>
+      </w:r>
+      <w:r>
+        <w:t xml:space="preserve">/ A.M. Pyatnitskiy, V.M. Gukasov, A.S. Smirnov // Medicina i vysokie tehnologii. – 2021. – Vol. 2. – P. 7-17.</w:t>
+      </w:r>
+    </w:p>
     <w:bookmarkEnd w:id="64"/>
     <w:bookmarkStart w:id="66" w:name="ref-pyatnitskiy2021_2"/>
     <w:p>
@@ -2099,7 +2095,7 @@
         <w:pStyle w:val="Bibliography"/>
       </w:pPr>
       <w:r>
-        <w:t xml:space="preserve">9. Pyatnitskiy A.M.</w:t>
+        <w:t xml:space="preserve">10. Pyatnitskiy A.M.</w:t>
       </w:r>
       <w:r>
         <w:t xml:space="preserve"> </w:t>
@@ -2120,13 +2116,13 @@
       </w:r>
     </w:p>
     <w:bookmarkEnd w:id="66"/>
-    <w:bookmarkStart w:id="68" w:name="ref-pyatnitskiy2021_1"/>
+    <w:bookmarkStart w:id="68" w:name="ref-aleksandrova"/>
     <w:p>
       <w:pPr>
         <w:pStyle w:val="Bibliography"/>
       </w:pPr>
       <w:r>
-        <w:t xml:space="preserve">10. Pyatnitskiy A.M.</w:t>
+        <w:t xml:space="preserve">11. Александрова Г.А.</w:t>
       </w:r>
       <w:r>
         <w:t xml:space="preserve"> </w:t>
@@ -2136,34 +2132,38 @@
           <w:rPr>
             <w:rStyle w:val="Hyperlink"/>
           </w:rPr>
-          <w:t xml:space="preserve">Searching for event clusters in frequency tables with applications in epidemiology and ecological monitoring</w:t>
+          <w:t xml:space="preserve">Заболеваемость с впервые в жизни установленным диагнозом ВИЧ-инфекции на 100 тыс. Человек населения</w:t>
         </w:r>
       </w:hyperlink>
       <w:r>
         <w:t xml:space="preserve"> </w:t>
       </w:r>
       <w:r>
-        <w:t xml:space="preserve">/ A.M. Pyatnitskiy, V.M. Gukasov, A.S. Smirnov // Medicina i vysokie tehnologii. – 2021. – Vol. 2. – P. 7-17.</w:t>
+        <w:t xml:space="preserve">/ Г.А. Александрова.</w:t>
       </w:r>
     </w:p>
     <w:bookmarkEnd w:id="68"/>
-    <w:bookmarkStart w:id="69" w:name="ref-pyatnickiy2020_1"/>
+    <w:bookmarkStart w:id="70" w:name="ref-annuala"/>
     <w:p>
       <w:pPr>
         <w:pStyle w:val="Bibliography"/>
       </w:pPr>
       <w:r>
-        <w:t xml:space="preserve">11. Пятницкий А.М. Кластеризация данных методом «расширения точек» / А.М. Пятницкий, В.М. Гукасов, А.С. Смирнов // МЕДИЦИНА И ВЫСОКИЕ ТЕХНОЛОГИИ. – 2020. – № 2. – P. 9-14.</w:t>
-      </w:r>
-    </w:p>
-    <w:bookmarkEnd w:id="69"/>
-    <w:bookmarkStart w:id="70" w:name="ref-pyatnickiy2020_2"/>
-    <w:p>
-      <w:pPr>
-        <w:pStyle w:val="Bibliography"/>
-      </w:pPr>
-      <w:r>
-        <w:t xml:space="preserve">12. Пятницкий А.М. Поиск кластеров событий в эпидемиологическом и экологическом мониторинге / А.М. Пятницкий, В.М. Гукасов, А.С. Смирнов // МЕДИЦИНА И ВЫСОКИЕ ТЕХНОЛОГИИ. – 2020. – № 4. – P. 29-37.</w:t>
+        <w:t xml:space="preserve">12.</w:t>
+      </w:r>
+      <w:r>
+        <w:t xml:space="preserve"> </w:t>
+      </w:r>
+      <w:hyperlink r:id="rId69">
+        <w:r>
+          <w:rPr>
+            <w:rStyle w:val="Hyperlink"/>
+          </w:rPr>
+          <w:t xml:space="preserve">Annual AQ statistics (AirBase &amp; e-reporting merged)</w:t>
+        </w:r>
+      </w:hyperlink>
+      <w:r>
+        <w:t xml:space="preserve">.</w:t>
       </w:r>
     </w:p>
     <w:bookmarkEnd w:id="70"/>

</xml_diff>